<commit_message>
Se modifico la descripcion del proyecto, se le agrego la entidad usuario y ademas se modifico el .sql agregando las tablas correspondiente al añadadido
</commit_message>
<xml_diff>
--- a/G6_Sprint 1.docx
+++ b/G6_Sprint 1.docx
@@ -585,19 +585,8 @@
                 <w:szCs w:val="24"/>
               </w:rPr>
               <w:lastRenderedPageBreak/>
-              <w:t xml:space="preserve">Sprint </w:t>
+              <w:t>Sprint Planning</w:t>
             </w:r>
-            <w:proofErr w:type="spellStart"/>
-            <w:r>
-              <w:rPr>
-                <w:rFonts w:ascii="Times New Roman" w:eastAsia="Times New Roman" w:hAnsi="Times New Roman" w:cs="Times New Roman"/>
-                <w:b/>
-                <w:sz w:val="24"/>
-                <w:szCs w:val="24"/>
-              </w:rPr>
-              <w:t>Planning</w:t>
-            </w:r>
-            <w:proofErr w:type="spellEnd"/>
           </w:p>
         </w:tc>
       </w:tr>
@@ -691,25 +680,7 @@
           <w:sz w:val="24"/>
           <w:szCs w:val="24"/>
         </w:rPr>
-        <w:t xml:space="preserve"> Se utilizó el enlace de </w:t>
-      </w:r>
-      <w:proofErr w:type="spellStart"/>
-      <w:r>
-        <w:rPr>
-          <w:rFonts w:ascii="Times New Roman" w:eastAsia="Times New Roman" w:hAnsi="Times New Roman" w:cs="Times New Roman"/>
-          <w:sz w:val="24"/>
-          <w:szCs w:val="24"/>
-        </w:rPr>
-        <w:t>meet</w:t>
-      </w:r>
-      <w:proofErr w:type="spellEnd"/>
-      <w:r>
-        <w:rPr>
-          <w:rFonts w:ascii="Times New Roman" w:eastAsia="Times New Roman" w:hAnsi="Times New Roman" w:cs="Times New Roman"/>
-          <w:sz w:val="24"/>
-          <w:szCs w:val="24"/>
-        </w:rPr>
-        <w:t xml:space="preserve"> </w:t>
+        <w:t xml:space="preserve"> Se utilizó el enlace de meet </w:t>
       </w:r>
       <w:hyperlink r:id="rId6">
         <w:r>
@@ -1025,41 +996,13 @@
                 <w:szCs w:val="24"/>
               </w:rPr>
             </w:pPr>
-            <w:proofErr w:type="spellStart"/>
             <w:r>
               <w:rPr>
                 <w:rFonts w:ascii="Times New Roman" w:eastAsia="Times New Roman" w:hAnsi="Times New Roman" w:cs="Times New Roman"/>
                 <w:sz w:val="24"/>
                 <w:szCs w:val="24"/>
               </w:rPr>
-              <w:t>Product</w:t>
-            </w:r>
-            <w:proofErr w:type="spellEnd"/>
-            <w:r>
-              <w:rPr>
-                <w:rFonts w:ascii="Times New Roman" w:eastAsia="Times New Roman" w:hAnsi="Times New Roman" w:cs="Times New Roman"/>
-                <w:sz w:val="24"/>
-                <w:szCs w:val="24"/>
-              </w:rPr>
-              <w:t xml:space="preserve"> </w:t>
-            </w:r>
-            <w:proofErr w:type="spellStart"/>
-            <w:r>
-              <w:rPr>
-                <w:rFonts w:ascii="Times New Roman" w:eastAsia="Times New Roman" w:hAnsi="Times New Roman" w:cs="Times New Roman"/>
-                <w:sz w:val="24"/>
-                <w:szCs w:val="24"/>
-              </w:rPr>
-              <w:t>Owner</w:t>
-            </w:r>
-            <w:proofErr w:type="spellEnd"/>
-            <w:r>
-              <w:rPr>
-                <w:rFonts w:ascii="Times New Roman" w:eastAsia="Times New Roman" w:hAnsi="Times New Roman" w:cs="Times New Roman"/>
-                <w:sz w:val="24"/>
-                <w:szCs w:val="24"/>
-              </w:rPr>
-              <w:t xml:space="preserve"> </w:t>
+              <w:t xml:space="preserve">Product Owner </w:t>
             </w:r>
           </w:p>
         </w:tc>
@@ -1083,23 +1026,13 @@
                 <w:szCs w:val="24"/>
               </w:rPr>
             </w:pPr>
-            <w:proofErr w:type="spellStart"/>
             <w:r>
               <w:rPr>
                 <w:rFonts w:ascii="Times New Roman" w:eastAsia="Times New Roman" w:hAnsi="Times New Roman" w:cs="Times New Roman"/>
                 <w:sz w:val="24"/>
                 <w:szCs w:val="24"/>
               </w:rPr>
-              <w:t>Maria</w:t>
-            </w:r>
-            <w:proofErr w:type="spellEnd"/>
-            <w:r>
-              <w:rPr>
-                <w:rFonts w:ascii="Times New Roman" w:eastAsia="Times New Roman" w:hAnsi="Times New Roman" w:cs="Times New Roman"/>
-                <w:sz w:val="24"/>
-                <w:szCs w:val="24"/>
-              </w:rPr>
-              <w:t xml:space="preserve"> Paula Velandia Sedano  </w:t>
+              <w:t xml:space="preserve">Maria Paula Velandia Sedano  </w:t>
             </w:r>
           </w:p>
         </w:tc>
@@ -1383,15 +1316,31 @@
           <w:sz w:val="24"/>
           <w:szCs w:val="24"/>
         </w:rPr>
-        <w:t>la empresa XYZ quieren realizar un software que apoye a los restaurantes de la ciudad con sus procesos de venta de productos gastronómicos, este con la finalidad de promocionar a los restaurantes mostrando sus menús, en la cual cada restaurante tiene mucho</w:t>
-      </w:r>
-      <w:r>
-        <w:rPr>
-          <w:rFonts w:ascii="Times New Roman" w:eastAsia="Times New Roman" w:hAnsi="Times New Roman" w:cs="Times New Roman"/>
-          <w:sz w:val="24"/>
-          <w:szCs w:val="24"/>
-        </w:rPr>
-        <w:t>s productos y a su vez un producto puede estar en varios restaurantes. El encargado del restaurante necesita tener una aplicación informática para gestionar la información de cada producto de su restaurante.</w:t>
+        <w:t>la empresa XYZ quieren realizar un software que apoye a los restaurantes de la ciudad con sus procesos de venta de productos gastronómicos, este con la finalidad de promocionar a los restaurantes mostrando sus menús, en la cual cada restaurante tiene muchos productos y a su vez un producto puede estar en varios restaurantes</w:t>
+      </w:r>
+      <w:r>
+        <w:rPr>
+          <w:rFonts w:ascii="Times New Roman" w:eastAsia="Times New Roman" w:hAnsi="Times New Roman" w:cs="Times New Roman"/>
+          <w:sz w:val="24"/>
+          <w:szCs w:val="24"/>
+        </w:rPr>
+        <w:t>, además hay usuarios que pueden comprar  varios productos y un producto puede ser comprado por varios usuarios</w:t>
+      </w:r>
+      <w:r>
+        <w:rPr>
+          <w:rFonts w:ascii="Times New Roman" w:eastAsia="Times New Roman" w:hAnsi="Times New Roman" w:cs="Times New Roman"/>
+          <w:sz w:val="24"/>
+          <w:szCs w:val="24"/>
+        </w:rPr>
+        <w:t>. El encargado del restaurante necesita tener una aplicación informática para gestionar la información de cada producto de su restaurante.</w:t>
+      </w:r>
+      <w:r>
+        <w:rPr>
+          <w:rFonts w:ascii="Times New Roman" w:eastAsia="Times New Roman" w:hAnsi="Times New Roman" w:cs="Times New Roman"/>
+          <w:sz w:val="24"/>
+          <w:szCs w:val="24"/>
+        </w:rPr>
+        <w:t xml:space="preserve"> ¿</w:t>
       </w:r>
     </w:p>
     <w:p>
@@ -1409,23 +1358,7 @@
           <w:sz w:val="24"/>
           <w:szCs w:val="24"/>
         </w:rPr>
-        <w:t>De cada producto se requiere la siguiente inform</w:t>
-      </w:r>
-      <w:r>
-        <w:rPr>
-          <w:rFonts w:ascii="Times New Roman" w:eastAsia="Times New Roman" w:hAnsi="Times New Roman" w:cs="Times New Roman"/>
-          <w:sz w:val="24"/>
-          <w:szCs w:val="24"/>
-        </w:rPr>
-        <w:t>ación; Identificación del producto, nombre, categoría (que puede ser: desayuno, comida rápida, típica, postres, hamburguesa, pollo, saludable, parrilla, oriental, mexicana, italiana, sándwich y bebidas), precio este puede variar según el restaurante y desc</w:t>
-      </w:r>
-      <w:r>
-        <w:rPr>
-          <w:rFonts w:ascii="Times New Roman" w:eastAsia="Times New Roman" w:hAnsi="Times New Roman" w:cs="Times New Roman"/>
-          <w:sz w:val="24"/>
-          <w:szCs w:val="24"/>
-        </w:rPr>
-        <w:t>ripción del producto.</w:t>
+        <w:t>De cada producto se requiere la siguiente información; Identificación del producto, nombre, categoría (que puede ser: desayuno, comida rápida, típica, postres, hamburguesa, pollo, saludable, parrilla, oriental, mexicana, italiana, sándwich y bebidas), precio este puede variar según el restaurante y descripción del producto.</w:t>
       </w:r>
     </w:p>
     <w:p>
@@ -1443,15 +1376,7 @@
           <w:sz w:val="24"/>
           <w:szCs w:val="24"/>
         </w:rPr>
-        <w:t>De cada restaurante se requiere la siguiente información: Identificación de la empresa, nombre, teléfono, correo electrónico, dirección, tipo de restaurante (que puede ser: desayunos, comida rápidas, típicas, postres, hamburguesas, po</w:t>
-      </w:r>
-      <w:r>
-        <w:rPr>
-          <w:rFonts w:ascii="Times New Roman" w:eastAsia="Times New Roman" w:hAnsi="Times New Roman" w:cs="Times New Roman"/>
-          <w:sz w:val="24"/>
-          <w:szCs w:val="24"/>
-        </w:rPr>
-        <w:t>llo, saludable, parrillas, oriental, mexicana, italiana, sándwich y bebidas) además puede pertenecer a varios.</w:t>
+        <w:t>De cada restaurante se requiere la siguiente información: Identificación de la empresa, nombre, teléfono, correo electrónico, dirección, tipo de restaurante (que puede ser: desayunos, comida rápidas, típicas, postres, hamburguesas, pollo, saludable, parrillas, oriental, mexicana, italiana, sándwich y bebidas) además puede pertenecer a varios.</w:t>
       </w:r>
     </w:p>
     <w:p>
@@ -1469,15 +1394,7 @@
           <w:sz w:val="24"/>
           <w:szCs w:val="24"/>
         </w:rPr>
-        <w:t xml:space="preserve">Se necesita gestionar los productos donde los restaurantes pueden: agregar productos desde un formulario, modificar la información del producto, </w:t>
-      </w:r>
-      <w:r>
-        <w:rPr>
-          <w:rFonts w:ascii="Times New Roman" w:eastAsia="Times New Roman" w:hAnsi="Times New Roman" w:cs="Times New Roman"/>
-          <w:sz w:val="24"/>
-          <w:szCs w:val="24"/>
-        </w:rPr>
-        <w:t>ver la información del producto y eliminar el producto.</w:t>
+        <w:t>De cada usuario se requiere la siguiente información: identificación, tipo de identificación, Nombre, teléfono, email y dirección.</w:t>
       </w:r>
     </w:p>
     <w:p>
@@ -1496,15 +1413,7 @@
           <w:szCs w:val="24"/>
         </w:rPr>
         <w:lastRenderedPageBreak/>
-        <w:t>Se necesita que los restaurantes se gestionan de tal manera que puedan: registrarse en la plataforma con un formulario, puedan modificar sus datos si es necesario, pueda consultar su información y por</w:t>
-      </w:r>
-      <w:r>
-        <w:rPr>
-          <w:rFonts w:ascii="Times New Roman" w:eastAsia="Times New Roman" w:hAnsi="Times New Roman" w:cs="Times New Roman"/>
-          <w:sz w:val="24"/>
-          <w:szCs w:val="24"/>
-        </w:rPr>
-        <w:t xml:space="preserve"> último pueda eliminar su cuenta.</w:t>
+        <w:t>Se necesita gestionar los productos donde los restaurantes pueden: agregar productos desde un formulario, modificar la información del producto, ver la información del producto y eliminar el producto.</w:t>
       </w:r>
     </w:p>
     <w:p>
@@ -1522,7 +1431,7 @@
           <w:sz w:val="24"/>
           <w:szCs w:val="24"/>
         </w:rPr>
-        <w:t>Los usuarios pueden revisar los restaurantes y tener información de sus productos.</w:t>
+        <w:t>Se necesita que los restaurantes se gestionan de tal manera que puedan: registrarse en la plataforma con un formulario, puedan modificar sus datos si es necesario, pueda consultar su información y por último pueda eliminar su cuenta.</w:t>
       </w:r>
     </w:p>
     <w:p>
@@ -1540,15 +1449,57 @@
           <w:sz w:val="24"/>
           <w:szCs w:val="24"/>
         </w:rPr>
-        <w:t>Para entrar al sistema por parte del restaurante se necesita una validación de tal forma que les permita las funcionalidades de agregar, mo</w:t>
-      </w:r>
-      <w:r>
-        <w:rPr>
-          <w:rFonts w:ascii="Times New Roman" w:eastAsia="Times New Roman" w:hAnsi="Times New Roman" w:cs="Times New Roman"/>
-          <w:sz w:val="24"/>
-          <w:szCs w:val="24"/>
-        </w:rPr>
-        <w:t>dificar, consultar y eliminar sus productos.</w:t>
+        <w:t>Los usuarios pueden</w:t>
+      </w:r>
+      <w:r>
+        <w:rPr>
+          <w:rFonts w:ascii="Times New Roman" w:eastAsia="Times New Roman" w:hAnsi="Times New Roman" w:cs="Times New Roman"/>
+          <w:sz w:val="24"/>
+          <w:szCs w:val="24"/>
+        </w:rPr>
+        <w:t>, registrarse y eliminar su cuenta, además de poder comprar productos y cancelar el pedido.</w:t>
+      </w:r>
+    </w:p>
+    <w:p>
+      <w:pPr>
+        <w:spacing w:before="240" w:after="240"/>
+        <w:rPr>
+          <w:rFonts w:ascii="Times New Roman" w:eastAsia="Times New Roman" w:hAnsi="Times New Roman" w:cs="Times New Roman"/>
+          <w:sz w:val="24"/>
+          <w:szCs w:val="24"/>
+        </w:rPr>
+      </w:pPr>
+      <w:r>
+        <w:rPr>
+          <w:rFonts w:ascii="Times New Roman" w:eastAsia="Times New Roman" w:hAnsi="Times New Roman" w:cs="Times New Roman"/>
+          <w:sz w:val="24"/>
+          <w:szCs w:val="24"/>
+        </w:rPr>
+        <w:t xml:space="preserve">Para entrar al sistema por parte del restaurante se necesita una validación </w:t>
+      </w:r>
+      <w:r>
+        <w:rPr>
+          <w:rFonts w:ascii="Times New Roman" w:eastAsia="Times New Roman" w:hAnsi="Times New Roman" w:cs="Times New Roman"/>
+          <w:sz w:val="24"/>
+          <w:szCs w:val="24"/>
+        </w:rPr>
+        <w:t xml:space="preserve">con un usuario y contraseña </w:t>
+      </w:r>
+      <w:r>
+        <w:rPr>
+          <w:rFonts w:ascii="Times New Roman" w:eastAsia="Times New Roman" w:hAnsi="Times New Roman" w:cs="Times New Roman"/>
+          <w:sz w:val="24"/>
+          <w:szCs w:val="24"/>
+        </w:rPr>
+        <w:t>de tal forma que les permita las funcionalidades de agregar, modificar, consultar y eliminar sus productos.</w:t>
+      </w:r>
+      <w:r>
+        <w:rPr>
+          <w:rFonts w:ascii="Times New Roman" w:eastAsia="Times New Roman" w:hAnsi="Times New Roman" w:cs="Times New Roman"/>
+          <w:sz w:val="24"/>
+          <w:szCs w:val="24"/>
+        </w:rPr>
+        <w:t xml:space="preserve"> Y por parte del usuario se requiere logear con email y contraseña para comprar los productos.</w:t>
       </w:r>
     </w:p>
     <w:p>
@@ -1657,16 +1608,7 @@
                 <w:szCs w:val="24"/>
               </w:rPr>
               <w:lastRenderedPageBreak/>
-              <w:t xml:space="preserve">Sprint </w:t>
-            </w:r>
-            <w:r>
-              <w:rPr>
-                <w:rFonts w:ascii="Times New Roman" w:eastAsia="Times New Roman" w:hAnsi="Times New Roman" w:cs="Times New Roman"/>
-                <w:b/>
-                <w:sz w:val="24"/>
-                <w:szCs w:val="24"/>
-              </w:rPr>
-              <w:t>1</w:t>
+              <w:t>Sprint 1</w:t>
             </w:r>
           </w:p>
         </w:tc>
@@ -2389,31 +2331,7 @@
                 <w:color w:val="000000"/>
                 <w:lang w:val="es-CO"/>
               </w:rPr>
-              <w:t>Desarrollará</w:t>
-            </w:r>
-            <w:r>
-              <w:rPr>
-                <w:rFonts w:ascii="Calibri" w:eastAsia="Times New Roman" w:hAnsi="Calibri" w:cs="Calibri"/>
-                <w:color w:val="000000"/>
-                <w:lang w:val="es-CO"/>
-              </w:rPr>
-              <w:t xml:space="preserve"> las relaciones entre los </w:t>
-            </w:r>
-            <w:r>
-              <w:rPr>
-                <w:rFonts w:ascii="Calibri" w:eastAsia="Times New Roman" w:hAnsi="Calibri" w:cs="Calibri"/>
-                <w:color w:val="000000"/>
-                <w:lang w:val="es-CO"/>
-              </w:rPr>
-              <w:t>componentes</w:t>
-            </w:r>
-            <w:r>
-              <w:rPr>
-                <w:rFonts w:ascii="Calibri" w:eastAsia="Times New Roman" w:hAnsi="Calibri" w:cs="Calibri"/>
-                <w:color w:val="000000"/>
-                <w:lang w:val="es-CO"/>
-              </w:rPr>
-              <w:t xml:space="preserve"> </w:t>
+              <w:t xml:space="preserve">Desarrollará las relaciones entre los componentes </w:t>
             </w:r>
             <w:r>
               <w:rPr>
@@ -2496,23 +2414,7 @@
                 <w:color w:val="000000"/>
                 <w:lang w:val="es-CO"/>
               </w:rPr>
-              <w:t xml:space="preserve">tener representada la </w:t>
-            </w:r>
-            <w:r>
-              <w:rPr>
-                <w:rFonts w:ascii="Calibri" w:eastAsia="Times New Roman" w:hAnsi="Calibri" w:cs="Calibri"/>
-                <w:color w:val="000000"/>
-                <w:lang w:val="es-CO"/>
-              </w:rPr>
-              <w:t>lógica</w:t>
-            </w:r>
-            <w:r>
-              <w:rPr>
-                <w:rFonts w:ascii="Calibri" w:eastAsia="Times New Roman" w:hAnsi="Calibri" w:cs="Calibri"/>
-                <w:color w:val="000000"/>
-                <w:lang w:val="es-CO"/>
-              </w:rPr>
-              <w:t xml:space="preserve"> interna del sistema.</w:t>
+              <w:t>tener representada la lógica interna del sistema.</w:t>
             </w:r>
           </w:p>
         </w:tc>
@@ -2546,23 +2448,7 @@
                 <w:color w:val="000000"/>
                 <w:lang w:val="es-CO"/>
               </w:rPr>
-              <w:t xml:space="preserve">Santiago Barrantes Desarrollara las relaciones entre los </w:t>
-            </w:r>
-            <w:r>
-              <w:rPr>
-                <w:rFonts w:ascii="Calibri" w:eastAsia="Times New Roman" w:hAnsi="Calibri" w:cs="Calibri"/>
-                <w:color w:val="000000"/>
-                <w:lang w:val="es-CO"/>
-              </w:rPr>
-              <w:t>componentes</w:t>
-            </w:r>
-            <w:r>
-              <w:rPr>
-                <w:rFonts w:ascii="Calibri" w:eastAsia="Times New Roman" w:hAnsi="Calibri" w:cs="Calibri"/>
-                <w:color w:val="000000"/>
-                <w:lang w:val="es-CO"/>
-              </w:rPr>
-              <w:t xml:space="preserve"> </w:t>
+              <w:t xml:space="preserve">Santiago Barrantes Desarrollara las relaciones entre los componentes </w:t>
             </w:r>
             <w:r>
               <w:rPr>
@@ -2578,23 +2464,7 @@
                 <w:color w:val="000000"/>
                 <w:lang w:val="es-CO"/>
               </w:rPr>
-              <w:t xml:space="preserve">. debe tener representada la </w:t>
-            </w:r>
-            <w:r>
-              <w:rPr>
-                <w:rFonts w:ascii="Calibri" w:eastAsia="Times New Roman" w:hAnsi="Calibri" w:cs="Calibri"/>
-                <w:color w:val="000000"/>
-                <w:lang w:val="es-CO"/>
-              </w:rPr>
-              <w:t>lógica</w:t>
-            </w:r>
-            <w:r>
-              <w:rPr>
-                <w:rFonts w:ascii="Calibri" w:eastAsia="Times New Roman" w:hAnsi="Calibri" w:cs="Calibri"/>
-                <w:color w:val="000000"/>
-                <w:lang w:val="es-CO"/>
-              </w:rPr>
-              <w:t xml:space="preserve"> interna del sistema. </w:t>
+              <w:t xml:space="preserve">. debe tener representada la lógica interna del sistema. </w:t>
             </w:r>
           </w:p>
         </w:tc>
@@ -4000,31 +3870,7 @@
                 <w:color w:val="000000"/>
                 <w:lang w:val="es-CO"/>
               </w:rPr>
-              <w:t>realizar</w:t>
-            </w:r>
-            <w:r>
-              <w:rPr>
-                <w:rFonts w:ascii="Calibri" w:eastAsia="Times New Roman" w:hAnsi="Calibri" w:cs="Calibri"/>
-                <w:color w:val="000000"/>
-                <w:lang w:val="es-CO"/>
-              </w:rPr>
-              <w:t xml:space="preserve"> la </w:t>
-            </w:r>
-            <w:r>
-              <w:rPr>
-                <w:rFonts w:ascii="Calibri" w:eastAsia="Times New Roman" w:hAnsi="Calibri" w:cs="Calibri"/>
-                <w:color w:val="000000"/>
-                <w:lang w:val="es-CO"/>
-              </w:rPr>
-              <w:t>sincronización</w:t>
-            </w:r>
-            <w:r>
-              <w:rPr>
-                <w:rFonts w:ascii="Calibri" w:eastAsia="Times New Roman" w:hAnsi="Calibri" w:cs="Calibri"/>
-                <w:color w:val="000000"/>
-                <w:lang w:val="es-CO"/>
-              </w:rPr>
-              <w:t xml:space="preserve"> del modelo de la base de datos con el sistema.</w:t>
+              <w:t>realizar la sincronización del modelo de la base de datos con el sistema.</w:t>
             </w:r>
           </w:p>
         </w:tc>
@@ -4125,39 +3971,7 @@
                 <w:color w:val="000000"/>
                 <w:lang w:val="es-CO"/>
               </w:rPr>
-              <w:t xml:space="preserve">Andres Silva </w:t>
-            </w:r>
-            <w:r>
-              <w:rPr>
-                <w:rFonts w:ascii="Calibri" w:eastAsia="Times New Roman" w:hAnsi="Calibri" w:cs="Calibri"/>
-                <w:color w:val="000000"/>
-                <w:lang w:val="es-CO"/>
-              </w:rPr>
-              <w:t>realizar</w:t>
-            </w:r>
-            <w:r>
-              <w:rPr>
-                <w:rFonts w:ascii="Calibri" w:eastAsia="Times New Roman" w:hAnsi="Calibri" w:cs="Calibri"/>
-                <w:color w:val="000000"/>
-                <w:lang w:val="es-CO"/>
-              </w:rPr>
-              <w:t xml:space="preserve"> la </w:t>
-            </w:r>
-            <w:r>
-              <w:rPr>
-                <w:rFonts w:ascii="Calibri" w:eastAsia="Times New Roman" w:hAnsi="Calibri" w:cs="Calibri"/>
-                <w:color w:val="000000"/>
-                <w:lang w:val="es-CO"/>
-              </w:rPr>
-              <w:t>sincronización</w:t>
-            </w:r>
-            <w:r>
-              <w:rPr>
-                <w:rFonts w:ascii="Calibri" w:eastAsia="Times New Roman" w:hAnsi="Calibri" w:cs="Calibri"/>
-                <w:color w:val="000000"/>
-                <w:lang w:val="es-CO"/>
-              </w:rPr>
-              <w:t xml:space="preserve"> del modelo de la base de datos con el sistema. debe complementar el correcto funcionamiento del sistema. </w:t>
+              <w:t xml:space="preserve">Andres Silva realizar la sincronización del modelo de la base de datos con el sistema. debe complementar el correcto funcionamiento del sistema. </w:t>
             </w:r>
           </w:p>
         </w:tc>
@@ -4763,15 +4577,7 @@
                 <w:color w:val="000000"/>
                 <w:lang w:val="es-CO"/>
               </w:rPr>
-              <w:t>María</w:t>
-            </w:r>
-            <w:r>
-              <w:rPr>
-                <w:rFonts w:ascii="Calibri" w:eastAsia="Times New Roman" w:hAnsi="Calibri" w:cs="Calibri"/>
-                <w:color w:val="000000"/>
-                <w:lang w:val="es-CO"/>
-              </w:rPr>
-              <w:t xml:space="preserve"> Velandia</w:t>
+              <w:t>María Velandia</w:t>
             </w:r>
           </w:p>
         </w:tc>
@@ -4804,23 +4610,7 @@
                 <w:color w:val="000000"/>
                 <w:lang w:val="es-CO"/>
               </w:rPr>
-              <w:t xml:space="preserve">diseñara la estructura de </w:t>
-            </w:r>
-            <w:r>
-              <w:rPr>
-                <w:rFonts w:ascii="Calibri" w:eastAsia="Times New Roman" w:hAnsi="Calibri" w:cs="Calibri"/>
-                <w:color w:val="000000"/>
-                <w:lang w:val="es-CO"/>
-              </w:rPr>
-              <w:t>navegación</w:t>
-            </w:r>
-            <w:r>
-              <w:rPr>
-                <w:rFonts w:ascii="Calibri" w:eastAsia="Times New Roman" w:hAnsi="Calibri" w:cs="Calibri"/>
-                <w:color w:val="000000"/>
-                <w:lang w:val="es-CO"/>
-              </w:rPr>
-              <w:t xml:space="preserve"> entre interfaces del sistema.</w:t>
+              <w:t>diseñara la estructura de navegación entre interfaces del sistema.</w:t>
             </w:r>
           </w:p>
         </w:tc>
@@ -4921,31 +4711,7 @@
                 <w:color w:val="000000"/>
                 <w:lang w:val="es-CO"/>
               </w:rPr>
-              <w:t>María</w:t>
-            </w:r>
-            <w:r>
-              <w:rPr>
-                <w:rFonts w:ascii="Calibri" w:eastAsia="Times New Roman" w:hAnsi="Calibri" w:cs="Calibri"/>
-                <w:color w:val="000000"/>
-                <w:lang w:val="es-CO"/>
-              </w:rPr>
-              <w:t xml:space="preserve"> Velandia diseñara la estructura de </w:t>
-            </w:r>
-            <w:r>
-              <w:rPr>
-                <w:rFonts w:ascii="Calibri" w:eastAsia="Times New Roman" w:hAnsi="Calibri" w:cs="Calibri"/>
-                <w:color w:val="000000"/>
-                <w:lang w:val="es-CO"/>
-              </w:rPr>
-              <w:t>navegación</w:t>
-            </w:r>
-            <w:r>
-              <w:rPr>
-                <w:rFonts w:ascii="Calibri" w:eastAsia="Times New Roman" w:hAnsi="Calibri" w:cs="Calibri"/>
-                <w:color w:val="000000"/>
-                <w:lang w:val="es-CO"/>
-              </w:rPr>
-              <w:t xml:space="preserve"> entre interfaces del sistema. debe tener representada la lógica navegacional del sistema. </w:t>
+              <w:t xml:space="preserve">María Velandia diseñara la estructura de navegación entre interfaces del sistema. debe tener representada la lógica navegacional del sistema. </w:t>
             </w:r>
           </w:p>
         </w:tc>
@@ -4979,23 +4745,7 @@
                 <w:color w:val="000000"/>
                 <w:lang w:val="es-CO"/>
               </w:rPr>
-              <w:t>*Se debe especificar qué acciones se pueden ejecutar en cada interfaz *</w:t>
-            </w:r>
-            <w:r>
-              <w:rPr>
-                <w:rFonts w:ascii="Calibri" w:eastAsia="Times New Roman" w:hAnsi="Calibri" w:cs="Calibri"/>
-                <w:color w:val="000000"/>
-                <w:lang w:val="es-CO"/>
-              </w:rPr>
-              <w:t>Se mostrarán</w:t>
-            </w:r>
-            <w:r>
-              <w:rPr>
-                <w:rFonts w:ascii="Calibri" w:eastAsia="Times New Roman" w:hAnsi="Calibri" w:cs="Calibri"/>
-                <w:color w:val="000000"/>
-                <w:lang w:val="es-CO"/>
-              </w:rPr>
-              <w:t xml:space="preserve"> atributos de las interfaces (cual será el home, y cual necesita autentificación) *Se debe presentar de manera jerárquica.</w:t>
+              <w:t>*Se debe especificar qué acciones se pueden ejecutar en cada interfaz *Se mostrarán atributos de las interfaces (cual será el home, y cual necesita autentificación) *Se debe presentar de manera jerárquica.</w:t>
             </w:r>
           </w:p>
         </w:tc>
@@ -5555,7 +5305,6 @@
                 <w:szCs w:val="24"/>
               </w:rPr>
             </w:pPr>
-            <w:proofErr w:type="spellStart"/>
             <w:r>
               <w:rPr>
                 <w:rFonts w:ascii="Times New Roman" w:eastAsia="Times New Roman" w:hAnsi="Times New Roman" w:cs="Times New Roman"/>
@@ -5564,17 +5313,7 @@
                 <w:szCs w:val="24"/>
               </w:rPr>
               <w:lastRenderedPageBreak/>
-              <w:t>Daily</w:t>
-            </w:r>
-            <w:proofErr w:type="spellEnd"/>
-            <w:r>
-              <w:rPr>
-                <w:rFonts w:ascii="Times New Roman" w:eastAsia="Times New Roman" w:hAnsi="Times New Roman" w:cs="Times New Roman"/>
-                <w:b/>
-                <w:sz w:val="24"/>
-                <w:szCs w:val="24"/>
-              </w:rPr>
-              <w:t xml:space="preserve"> Meeting</w:t>
+              <w:t>Daily Meeting</w:t>
             </w:r>
           </w:p>
         </w:tc>
@@ -6011,41 +5750,13 @@
                 <w:szCs w:val="24"/>
               </w:rPr>
             </w:pPr>
-            <w:proofErr w:type="spellStart"/>
             <w:r>
               <w:rPr>
                 <w:rFonts w:ascii="Times New Roman" w:eastAsia="Times New Roman" w:hAnsi="Times New Roman" w:cs="Times New Roman"/>
                 <w:sz w:val="24"/>
                 <w:szCs w:val="24"/>
               </w:rPr>
-              <w:t>Product</w:t>
-            </w:r>
-            <w:proofErr w:type="spellEnd"/>
-            <w:r>
-              <w:rPr>
-                <w:rFonts w:ascii="Times New Roman" w:eastAsia="Times New Roman" w:hAnsi="Times New Roman" w:cs="Times New Roman"/>
-                <w:sz w:val="24"/>
-                <w:szCs w:val="24"/>
-              </w:rPr>
-              <w:t xml:space="preserve"> </w:t>
-            </w:r>
-            <w:proofErr w:type="spellStart"/>
-            <w:r>
-              <w:rPr>
-                <w:rFonts w:ascii="Times New Roman" w:eastAsia="Times New Roman" w:hAnsi="Times New Roman" w:cs="Times New Roman"/>
-                <w:sz w:val="24"/>
-                <w:szCs w:val="24"/>
-              </w:rPr>
-              <w:t>Owner</w:t>
-            </w:r>
-            <w:proofErr w:type="spellEnd"/>
-            <w:r>
-              <w:rPr>
-                <w:rFonts w:ascii="Times New Roman" w:eastAsia="Times New Roman" w:hAnsi="Times New Roman" w:cs="Times New Roman"/>
-                <w:sz w:val="24"/>
-                <w:szCs w:val="24"/>
-              </w:rPr>
-              <w:t xml:space="preserve"> </w:t>
+              <w:t xml:space="preserve">Product Owner </w:t>
             </w:r>
           </w:p>
         </w:tc>
@@ -6069,23 +5780,13 @@
                 <w:szCs w:val="24"/>
               </w:rPr>
             </w:pPr>
-            <w:proofErr w:type="spellStart"/>
             <w:r>
               <w:rPr>
                 <w:rFonts w:ascii="Times New Roman" w:eastAsia="Times New Roman" w:hAnsi="Times New Roman" w:cs="Times New Roman"/>
                 <w:sz w:val="24"/>
                 <w:szCs w:val="24"/>
               </w:rPr>
-              <w:t>Maria</w:t>
-            </w:r>
-            <w:proofErr w:type="spellEnd"/>
-            <w:r>
-              <w:rPr>
-                <w:rFonts w:ascii="Times New Roman" w:eastAsia="Times New Roman" w:hAnsi="Times New Roman" w:cs="Times New Roman"/>
-                <w:sz w:val="24"/>
-                <w:szCs w:val="24"/>
-              </w:rPr>
-              <w:t xml:space="preserve"> Paula Velandia Sedano  </w:t>
+              <w:t xml:space="preserve">Maria Paula Velandia Sedano  </w:t>
             </w:r>
           </w:p>
         </w:tc>

</xml_diff>